<commit_message>
renamed file q2; added report
</commit_message>
<xml_diff>
--- a/Assignment-6/report.docx
+++ b/Assignment-6/report.docx
@@ -4,6 +4,26 @@
   <w:body>
     <w:p>
       <w:pPr>
+        <w:pStyle w:val="Title"/>
+        <w:rPr>
+          <w:lang w:val="en-US"/>
+        </w:rPr>
+      </w:pPr>
+      <w:r>
+        <w:rPr>
+          <w:lang w:val="en-US"/>
+        </w:rPr>
+        <w:t>CH5120 ASSIGNMENT 6</w:t>
+      </w:r>
+      <w:r>
+        <w:rPr>
+          <w:lang w:val="en-US"/>
+        </w:rPr>
+        <w:tab/>
+      </w:r>
+    </w:p>
+    <w:p>
+      <w:pPr>
         <w:pStyle w:val="Heading1"/>
         <w:rPr>
           <w:lang w:val="en-US"/>
@@ -13,11 +33,1272 @@
         <w:rPr>
           <w:lang w:val="en-US"/>
         </w:rPr>
+        <w:t>Question</w:t>
+      </w:r>
+      <w:r>
+        <w:rPr>
+          <w:lang w:val="en-US"/>
+        </w:rPr>
+        <w:t>-1</w:t>
+      </w:r>
+    </w:p>
+    <w:p>
+      <w:pPr>
+        <w:tabs>
+          <w:tab w:val="center" w:pos="4513"/>
+        </w:tabs>
+        <w:rPr>
+          <w:rFonts w:eastAsiaTheme="minorEastAsia"/>
+          <w:lang w:val="en-US"/>
+        </w:rPr>
+      </w:pPr>
+      <w:r>
+        <w:rPr>
+          <w:lang w:val="en-US"/>
+        </w:rPr>
+        <w:t xml:space="preserve">System Equation: </w:t>
+      </w:r>
+      <m:oMath>
+        <m:r>
+          <w:rPr>
+            <w:rFonts w:ascii="Cambria Math" w:hAnsi="Cambria Math"/>
+            <w:lang w:val="en-US"/>
+          </w:rPr>
+          <m:t>G</m:t>
+        </m:r>
+        <m:d>
+          <m:dPr>
+            <m:ctrlPr>
+              <w:rPr>
+                <w:rFonts w:ascii="Cambria Math" w:hAnsi="Cambria Math"/>
+                <w:i/>
+                <w:lang w:val="en-US"/>
+              </w:rPr>
+            </m:ctrlPr>
+          </m:dPr>
+          <m:e>
+            <m:r>
+              <w:rPr>
+                <w:rFonts w:ascii="Cambria Math" w:hAnsi="Cambria Math"/>
+                <w:lang w:val="en-US"/>
+              </w:rPr>
+              <m:t>s</m:t>
+            </m:r>
+          </m:e>
+        </m:d>
+        <m:r>
+          <w:rPr>
+            <w:rFonts w:ascii="Cambria Math" w:hAnsi="Cambria Math"/>
+            <w:lang w:val="en-US"/>
+          </w:rPr>
+          <m:t>=</m:t>
+        </m:r>
+        <m:f>
+          <m:fPr>
+            <m:ctrlPr>
+              <w:rPr>
+                <w:rFonts w:ascii="Cambria Math" w:hAnsi="Cambria Math"/>
+                <w:i/>
+                <w:lang w:val="en-US"/>
+              </w:rPr>
+            </m:ctrlPr>
+          </m:fPr>
+          <m:num>
+            <m:r>
+              <w:rPr>
+                <w:rFonts w:ascii="Cambria Math" w:hAnsi="Cambria Math"/>
+                <w:lang w:val="en-US"/>
+              </w:rPr>
+              <m:t>5</m:t>
+            </m:r>
+          </m:num>
+          <m:den>
+            <m:r>
+              <w:rPr>
+                <w:rFonts w:ascii="Cambria Math" w:hAnsi="Cambria Math"/>
+                <w:lang w:val="en-US"/>
+              </w:rPr>
+              <m:t>τs+1</m:t>
+            </m:r>
+          </m:den>
+        </m:f>
+        <m:sSup>
+          <m:sSupPr>
+            <m:ctrlPr>
+              <w:rPr>
+                <w:rFonts w:ascii="Cambria Math" w:hAnsi="Cambria Math"/>
+                <w:i/>
+                <w:lang w:val="en-US"/>
+              </w:rPr>
+            </m:ctrlPr>
+          </m:sSupPr>
+          <m:e>
+            <m:r>
+              <w:rPr>
+                <w:rFonts w:ascii="Cambria Math" w:hAnsi="Cambria Math"/>
+                <w:lang w:val="en-US"/>
+              </w:rPr>
+              <m:t>e</m:t>
+            </m:r>
+          </m:e>
+          <m:sup>
+            <m:r>
+              <w:rPr>
+                <w:rFonts w:ascii="Cambria Math" w:hAnsi="Cambria Math"/>
+                <w:lang w:val="en-US"/>
+              </w:rPr>
+              <m:t>-</m:t>
+            </m:r>
+            <m:r>
+              <w:rPr>
+                <w:rFonts w:ascii="Cambria Math" w:hAnsi="Cambria Math"/>
+                <w:lang w:val="en-US"/>
+              </w:rPr>
+              <m:t>0.15s</m:t>
+            </m:r>
+          </m:sup>
+        </m:sSup>
+        <m:r>
+          <w:rPr>
+            <w:rFonts w:ascii="Cambria Math" w:hAnsi="Cambria Math"/>
+            <w:lang w:val="en-US"/>
+          </w:rPr>
+          <w:tab/>
+        </m:r>
+      </m:oMath>
+    </w:p>
+    <w:p>
+      <w:pPr>
+        <w:ind w:firstLine="720"/>
+        <w:rPr>
+          <w:rFonts w:eastAsiaTheme="minorEastAsia" w:cstheme="minorHAnsi"/>
+          <w:lang w:val="en-US"/>
+        </w:rPr>
+      </w:pPr>
+      <w:r>
+        <w:rPr>
+          <w:rFonts w:eastAsiaTheme="minorEastAsia" w:cstheme="minorHAnsi"/>
+          <w:lang w:val="en-US"/>
+        </w:rPr>
+        <w:t>τ</w:t>
+      </w:r>
+      <w:r>
+        <w:rPr>
+          <w:rFonts w:eastAsiaTheme="minorEastAsia" w:cstheme="minorHAnsi"/>
+          <w:lang w:val="en-US"/>
+        </w:rPr>
+        <w:t xml:space="preserve"> = 0.5</w:t>
+      </w:r>
+    </w:p>
+    <w:p>
+      <w:pPr>
+        <w:autoSpaceDE w:val="0"/>
+        <w:autoSpaceDN w:val="0"/>
+        <w:adjustRightInd w:val="0"/>
+        <w:spacing w:after="0" w:line="240" w:lineRule="auto"/>
+        <w:rPr>
+          <w:rFonts w:cstheme="minorHAnsi"/>
+          <w:lang w:bidi="ta-IN"/>
+        </w:rPr>
+      </w:pPr>
+      <w:r>
+        <w:rPr>
+          <w:rFonts w:cstheme="minorHAnsi"/>
+          <w:color w:val="228B22"/>
+          <w:lang w:bidi="ta-IN"/>
+        </w:rPr>
+        <w:t>%% Controller Parameters</w:t>
+      </w:r>
+    </w:p>
+    <w:p>
+      <w:pPr>
+        <w:autoSpaceDE w:val="0"/>
+        <w:autoSpaceDN w:val="0"/>
+        <w:adjustRightInd w:val="0"/>
+        <w:spacing w:after="0" w:line="240" w:lineRule="auto"/>
+        <w:rPr>
+          <w:rFonts w:cstheme="minorHAnsi"/>
+          <w:lang w:bidi="ta-IN"/>
+        </w:rPr>
+      </w:pPr>
+      <w:r>
+        <w:rPr>
+          <w:rFonts w:cstheme="minorHAnsi"/>
+          <w:color w:val="000000"/>
+          <w:lang w:bidi="ta-IN"/>
+        </w:rPr>
+        <w:t xml:space="preserve">ySP=1;          </w:t>
+      </w:r>
+      <w:r>
+        <w:rPr>
+          <w:rFonts w:cstheme="minorHAnsi"/>
+          <w:color w:val="228B22"/>
+          <w:lang w:bidi="ta-IN"/>
+        </w:rPr>
+        <w:t>% Setpoint</w:t>
+      </w:r>
+    </w:p>
+    <w:p>
+      <w:pPr>
+        <w:autoSpaceDE w:val="0"/>
+        <w:autoSpaceDN w:val="0"/>
+        <w:adjustRightInd w:val="0"/>
+        <w:spacing w:after="0" w:line="240" w:lineRule="auto"/>
+        <w:rPr>
+          <w:rFonts w:cstheme="minorHAnsi"/>
+          <w:lang w:bidi="ta-IN"/>
+        </w:rPr>
+      </w:pPr>
+      <w:r>
+        <w:rPr>
+          <w:rFonts w:cstheme="minorHAnsi"/>
+          <w:color w:val="000000"/>
+          <w:lang w:bidi="ta-IN"/>
+        </w:rPr>
+        <w:t xml:space="preserve">m=4;            </w:t>
+      </w:r>
+      <w:r>
+        <w:rPr>
+          <w:rFonts w:cstheme="minorHAnsi"/>
+          <w:color w:val="228B22"/>
+          <w:lang w:bidi="ta-IN"/>
+        </w:rPr>
+        <w:t>% Control horizon</w:t>
+      </w:r>
+    </w:p>
+    <w:p>
+      <w:pPr>
+        <w:autoSpaceDE w:val="0"/>
+        <w:autoSpaceDN w:val="0"/>
+        <w:adjustRightInd w:val="0"/>
+        <w:spacing w:after="0" w:line="240" w:lineRule="auto"/>
+        <w:rPr>
+          <w:rFonts w:cstheme="minorHAnsi"/>
+          <w:lang w:bidi="ta-IN"/>
+        </w:rPr>
+      </w:pPr>
+      <w:r>
+        <w:rPr>
+          <w:rFonts w:cstheme="minorHAnsi"/>
+          <w:color w:val="000000"/>
+          <w:lang w:bidi="ta-IN"/>
+        </w:rPr>
+        <w:t xml:space="preserve">p=10;           </w:t>
+      </w:r>
+      <w:r>
+        <w:rPr>
+          <w:rFonts w:cstheme="minorHAnsi"/>
+          <w:color w:val="228B22"/>
+          <w:lang w:bidi="ta-IN"/>
+        </w:rPr>
+        <w:t>% Prediction horizon</w:t>
+      </w:r>
+    </w:p>
+    <w:p>
+      <w:pPr>
+        <w:autoSpaceDE w:val="0"/>
+        <w:autoSpaceDN w:val="0"/>
+        <w:adjustRightInd w:val="0"/>
+        <w:spacing w:after="0" w:line="240" w:lineRule="auto"/>
+        <w:rPr>
+          <w:rFonts w:cstheme="minorHAnsi"/>
+          <w:lang w:bidi="ta-IN"/>
+        </w:rPr>
+      </w:pPr>
+      <w:r>
+        <w:rPr>
+          <w:rFonts w:cstheme="minorHAnsi"/>
+          <w:color w:val="000000"/>
+          <w:lang w:bidi="ta-IN"/>
+        </w:rPr>
+        <w:t xml:space="preserve">Q=1;            </w:t>
+      </w:r>
+      <w:r>
+        <w:rPr>
+          <w:rFonts w:cstheme="minorHAnsi"/>
+          <w:color w:val="228B22"/>
+          <w:lang w:bidi="ta-IN"/>
+        </w:rPr>
+        <w:t>% Output weight</w:t>
+      </w:r>
+    </w:p>
+    <w:p>
+      <w:pPr>
+        <w:autoSpaceDE w:val="0"/>
+        <w:autoSpaceDN w:val="0"/>
+        <w:adjustRightInd w:val="0"/>
+        <w:spacing w:after="0" w:line="240" w:lineRule="auto"/>
+        <w:rPr>
+          <w:rFonts w:cstheme="minorHAnsi"/>
+          <w:lang w:bidi="ta-IN"/>
+        </w:rPr>
+      </w:pPr>
+      <w:r>
+        <w:rPr>
+          <w:rFonts w:cstheme="minorHAnsi"/>
+          <w:color w:val="000000"/>
+          <w:lang w:bidi="ta-IN"/>
+        </w:rPr>
+        <w:t xml:space="preserve">R=0.1;         </w:t>
+      </w:r>
+      <w:r>
+        <w:rPr>
+          <w:rFonts w:cstheme="minorHAnsi"/>
+          <w:color w:val="228B22"/>
+          <w:lang w:bidi="ta-IN"/>
+        </w:rPr>
+        <w:t>% Input weight</w:t>
+      </w:r>
+    </w:p>
+    <w:p>
+      <w:pPr>
+        <w:rPr>
+          <w:rFonts w:eastAsiaTheme="minorEastAsia" w:cstheme="minorHAnsi"/>
+          <w:lang w:val="en-US"/>
+        </w:rPr>
+      </w:pPr>
+      <w:r>
+        <w:rPr>
+          <w:rFonts w:eastAsiaTheme="minorEastAsia" w:cstheme="minorHAnsi"/>
+          <w:lang w:val="en-US"/>
+        </w:rPr>
+        <w:t xml:space="preserve"> </w:t>
+      </w:r>
+      <w:r>
+        <w:rPr>
+          <w:rFonts w:eastAsiaTheme="minorEastAsia" w:cstheme="minorHAnsi"/>
+          <w:lang w:val="en-US"/>
+        </w:rPr>
+        <w:t xml:space="preserve">Constraints: </w:t>
+      </w:r>
+      <m:oMath>
+        <m:r>
+          <w:rPr>
+            <w:rFonts w:ascii="Cambria Math" w:eastAsiaTheme="minorEastAsia" w:hAnsi="Cambria Math" w:cstheme="minorHAnsi"/>
+            <w:lang w:val="en-US"/>
+          </w:rPr>
+          <m:t>-0.4≤u</m:t>
+        </m:r>
+        <m:d>
+          <m:dPr>
+            <m:ctrlPr>
+              <w:rPr>
+                <w:rFonts w:ascii="Cambria Math" w:eastAsiaTheme="minorEastAsia" w:hAnsi="Cambria Math" w:cstheme="minorHAnsi"/>
+                <w:i/>
+                <w:lang w:val="en-US"/>
+              </w:rPr>
+            </m:ctrlPr>
+          </m:dPr>
+          <m:e>
+            <m:r>
+              <w:rPr>
+                <w:rFonts w:ascii="Cambria Math" w:eastAsiaTheme="minorEastAsia" w:hAnsi="Cambria Math" w:cstheme="minorHAnsi"/>
+                <w:lang w:val="en-US"/>
+              </w:rPr>
+              <m:t>k</m:t>
+            </m:r>
+          </m:e>
+        </m:d>
+        <m:r>
+          <w:rPr>
+            <w:rFonts w:ascii="Cambria Math" w:eastAsiaTheme="minorEastAsia" w:hAnsi="Cambria Math" w:cstheme="minorHAnsi"/>
+            <w:lang w:val="en-US"/>
+          </w:rPr>
+          <m:t>≤0.4</m:t>
+        </m:r>
+      </m:oMath>
+      <w:r>
+        <w:rPr>
+          <w:rFonts w:eastAsiaTheme="minorEastAsia" w:cstheme="minorHAnsi"/>
+          <w:lang w:val="en-US"/>
+        </w:rPr>
+        <w:t xml:space="preserve">  and  </w:t>
+      </w:r>
+      <m:oMath>
+        <m:d>
+          <m:dPr>
+            <m:begChr m:val="|"/>
+            <m:endChr m:val="|"/>
+            <m:ctrlPr>
+              <w:rPr>
+                <w:rFonts w:ascii="Cambria Math" w:eastAsiaTheme="minorEastAsia" w:hAnsi="Cambria Math" w:cstheme="minorHAnsi"/>
+                <w:i/>
+                <w:lang w:val="en-US"/>
+              </w:rPr>
+            </m:ctrlPr>
+          </m:dPr>
+          <m:e>
+            <m:r>
+              <w:rPr>
+                <w:rFonts w:ascii="Cambria Math" w:eastAsiaTheme="minorEastAsia" w:hAnsi="Cambria Math" w:cstheme="minorHAnsi"/>
+                <w:lang w:val="en-US"/>
+              </w:rPr>
+              <m:t>∆u</m:t>
+            </m:r>
+            <m:d>
+              <m:dPr>
+                <m:ctrlPr>
+                  <w:rPr>
+                    <w:rFonts w:ascii="Cambria Math" w:eastAsiaTheme="minorEastAsia" w:hAnsi="Cambria Math" w:cstheme="minorHAnsi"/>
+                    <w:i/>
+                    <w:lang w:val="en-US"/>
+                  </w:rPr>
+                </m:ctrlPr>
+              </m:dPr>
+              <m:e>
+                <m:r>
+                  <w:rPr>
+                    <w:rFonts w:ascii="Cambria Math" w:eastAsiaTheme="minorEastAsia" w:hAnsi="Cambria Math" w:cstheme="minorHAnsi"/>
+                    <w:lang w:val="en-US"/>
+                  </w:rPr>
+                  <m:t>k</m:t>
+                </m:r>
+              </m:e>
+            </m:d>
+          </m:e>
+        </m:d>
+        <m:r>
+          <w:rPr>
+            <w:rFonts w:ascii="Cambria Math" w:eastAsiaTheme="minorEastAsia" w:hAnsi="Cambria Math" w:cstheme="minorHAnsi"/>
+            <w:lang w:val="en-US"/>
+          </w:rPr>
+          <m:t>&lt;0.025</m:t>
+        </m:r>
+      </m:oMath>
+    </w:p>
+    <w:p>
+      <w:pPr>
+        <w:rPr>
+          <w:lang w:val="en-US"/>
+        </w:rPr>
+      </w:pPr>
+      <w:r>
+        <w:rPr>
+          <w:lang w:val="en-US"/>
+        </w:rPr>
+        <w:t>As expected the controller is able to smoothly increase the output the set-point.</w:t>
+      </w:r>
+    </w:p>
+    <w:p>
+      <w:pPr>
+        <w:rPr>
+          <w:rFonts w:cstheme="minorHAnsi"/>
+          <w:b/>
+          <w:bCs/>
+          <w:lang w:val="en-US"/>
+        </w:rPr>
+      </w:pPr>
+      <w:r>
+        <w:rPr>
+          <w:rFonts w:cstheme="minorHAnsi"/>
+          <w:b/>
+          <w:bCs/>
+          <w:color w:val="000000"/>
+          <w:lang w:bidi="ta-IN"/>
+        </w:rPr>
+        <w:t>Plots of inputs and output responses</w:t>
+      </w:r>
+    </w:p>
+    <w:p>
+      <w:pPr>
+        <w:rPr>
+          <w:lang w:val="en-US"/>
+        </w:rPr>
+      </w:pPr>
+      <w:r>
+        <w:rPr>
+          <w:lang w:val="en-US"/>
+        </w:rPr>
+        <w:drawing>
+          <wp:inline distT="0" distB="0" distL="0" distR="0" wp14:anchorId="1EB53223" wp14:editId="6A5DE674">
+            <wp:extent cx="5731510" cy="3016885"/>
+            <wp:effectExtent l="0" t="0" r="2540" b="0"/>
+            <wp:docPr id="3" name="Picture 3"/>
+            <wp:cNvGraphicFramePr>
+              <a:graphicFrameLocks xmlns:a="http://schemas.openxmlformats.org/drawingml/2006/main" noChangeAspect="1"/>
+            </wp:cNvGraphicFramePr>
+            <a:graphic xmlns:a="http://schemas.openxmlformats.org/drawingml/2006/main">
+              <a:graphicData uri="http://schemas.openxmlformats.org/drawingml/2006/picture">
+                <pic:pic xmlns:pic="http://schemas.openxmlformats.org/drawingml/2006/picture">
+                  <pic:nvPicPr>
+                    <pic:cNvPr id="1" name=""/>
+                    <pic:cNvPicPr/>
+                  </pic:nvPicPr>
+                  <pic:blipFill>
+                    <a:blip r:embed="rId6"/>
+                    <a:stretch>
+                      <a:fillRect/>
+                    </a:stretch>
+                  </pic:blipFill>
+                  <pic:spPr>
+                    <a:xfrm>
+                      <a:off x="0" y="0"/>
+                      <a:ext cx="5731510" cy="3016885"/>
+                    </a:xfrm>
+                    <a:prstGeom prst="rect">
+                      <a:avLst/>
+                    </a:prstGeom>
+                  </pic:spPr>
+                </pic:pic>
+              </a:graphicData>
+            </a:graphic>
+          </wp:inline>
+        </w:drawing>
+      </w:r>
+    </w:p>
+    <w:p>
+      <w:pPr>
+        <w:rPr>
+          <w:lang w:val="en-US"/>
+        </w:rPr>
+      </w:pPr>
+    </w:p>
+    <w:p>
+      <w:pPr>
+        <w:rPr>
+          <w:lang w:val="en-US"/>
+        </w:rPr>
+      </w:pPr>
+    </w:p>
+    <w:p>
+      <w:pPr>
+        <w:rPr>
+          <w:lang w:val="en-US"/>
+        </w:rPr>
+      </w:pPr>
+    </w:p>
+    <w:p>
+      <w:pPr>
+        <w:rPr>
+          <w:lang w:val="en-US"/>
+        </w:rPr>
+      </w:pPr>
+    </w:p>
+    <w:p>
+      <w:pPr>
+        <w:rPr>
+          <w:lang w:val="en-US"/>
+        </w:rPr>
+      </w:pPr>
+    </w:p>
+    <w:p>
+      <w:pPr>
+        <w:rPr>
+          <w:lang w:val="en-US"/>
+        </w:rPr>
+      </w:pPr>
+    </w:p>
+    <w:p>
+      <w:pPr>
+        <w:rPr>
+          <w:lang w:val="en-US"/>
+        </w:rPr>
+      </w:pPr>
+    </w:p>
+    <w:p>
+      <w:pPr>
+        <w:rPr>
+          <w:lang w:val="en-US"/>
+        </w:rPr>
+      </w:pPr>
+    </w:p>
+    <w:p>
+      <w:pPr>
+        <w:pStyle w:val="Heading1"/>
+        <w:rPr>
+          <w:lang w:val="en-US"/>
+        </w:rPr>
+      </w:pPr>
+      <w:r>
+        <w:rPr>
+          <w:lang w:val="en-US"/>
+        </w:rPr>
+        <w:lastRenderedPageBreak/>
         <w:t>Question-2</w:t>
       </w:r>
     </w:p>
     <w:p>
       <w:pPr>
+        <w:rPr>
+          <w:lang w:val="en-US"/>
+        </w:rPr>
+      </w:pPr>
+      <w:r>
+        <w:rPr>
+          <w:lang w:val="en-US"/>
+        </w:rPr>
+        <w:t>Disturbance Response:</w:t>
+      </w:r>
+    </w:p>
+    <w:p>
+      <w:pPr>
+        <w:rPr>
+          <w:rFonts w:eastAsiaTheme="minorEastAsia"/>
+          <w:lang w:val="en-US"/>
+        </w:rPr>
+      </w:pPr>
+      <m:oMathPara>
+        <m:oMath>
+          <m:r>
+            <w:rPr>
+              <w:rFonts w:ascii="Cambria Math" w:hAnsi="Cambria Math"/>
+              <w:lang w:val="en-US"/>
+            </w:rPr>
+            <m:t>y</m:t>
+          </m:r>
+          <m:d>
+            <m:dPr>
+              <m:ctrlPr>
+                <w:rPr>
+                  <w:rFonts w:ascii="Cambria Math" w:hAnsi="Cambria Math"/>
+                  <w:i/>
+                  <w:lang w:val="en-US"/>
+                </w:rPr>
+              </m:ctrlPr>
+            </m:dPr>
+            <m:e>
+              <m:r>
+                <w:rPr>
+                  <w:rFonts w:ascii="Cambria Math" w:hAnsi="Cambria Math"/>
+                  <w:lang w:val="en-US"/>
+                </w:rPr>
+                <m:t>s</m:t>
+              </m:r>
+            </m:e>
+          </m:d>
+          <m:r>
+            <w:rPr>
+              <w:rFonts w:ascii="Cambria Math" w:hAnsi="Cambria Math"/>
+              <w:lang w:val="en-US"/>
+            </w:rPr>
+            <m:t>=</m:t>
+          </m:r>
+          <m:f>
+            <m:fPr>
+              <m:ctrlPr>
+                <w:rPr>
+                  <w:rFonts w:ascii="Cambria Math" w:hAnsi="Cambria Math"/>
+                  <w:i/>
+                  <w:lang w:val="en-US"/>
+                </w:rPr>
+              </m:ctrlPr>
+            </m:fPr>
+            <m:num>
+              <m:r>
+                <w:rPr>
+                  <w:rFonts w:ascii="Cambria Math" w:hAnsi="Cambria Math"/>
+                  <w:lang w:val="en-US"/>
+                </w:rPr>
+                <m:t>2.5</m:t>
+              </m:r>
+            </m:num>
+            <m:den>
+              <m:r>
+                <w:rPr>
+                  <w:rFonts w:ascii="Cambria Math" w:hAnsi="Cambria Math"/>
+                  <w:lang w:val="en-US"/>
+                </w:rPr>
+                <m:t>20s+1</m:t>
+              </m:r>
+            </m:den>
+          </m:f>
+          <m:sSup>
+            <m:sSupPr>
+              <m:ctrlPr>
+                <w:rPr>
+                  <w:rFonts w:ascii="Cambria Math" w:hAnsi="Cambria Math"/>
+                  <w:i/>
+                  <w:lang w:val="en-US"/>
+                </w:rPr>
+              </m:ctrlPr>
+            </m:sSupPr>
+            <m:e>
+              <m:r>
+                <w:rPr>
+                  <w:rFonts w:ascii="Cambria Math" w:hAnsi="Cambria Math"/>
+                  <w:lang w:val="en-US"/>
+                </w:rPr>
+                <m:t>e</m:t>
+              </m:r>
+            </m:e>
+            <m:sup>
+              <m:r>
+                <w:rPr>
+                  <w:rFonts w:ascii="Cambria Math" w:hAnsi="Cambria Math"/>
+                  <w:lang w:val="en-US"/>
+                </w:rPr>
+                <m:t>-</m:t>
+              </m:r>
+              <m:r>
+                <w:rPr>
+                  <w:rFonts w:ascii="Cambria Math" w:hAnsi="Cambria Math"/>
+                  <w:lang w:val="en-US"/>
+                </w:rPr>
+                <m:t>7s</m:t>
+              </m:r>
+            </m:sup>
+          </m:sSup>
+          <m:r>
+            <w:rPr>
+              <w:rFonts w:ascii="Cambria Math" w:hAnsi="Cambria Math"/>
+              <w:lang w:val="en-US"/>
+            </w:rPr>
+            <m:t>u</m:t>
+          </m:r>
+          <m:d>
+            <m:dPr>
+              <m:ctrlPr>
+                <w:rPr>
+                  <w:rFonts w:ascii="Cambria Math" w:hAnsi="Cambria Math"/>
+                  <w:i/>
+                  <w:lang w:val="en-US"/>
+                </w:rPr>
+              </m:ctrlPr>
+            </m:dPr>
+            <m:e>
+              <m:r>
+                <w:rPr>
+                  <w:rFonts w:ascii="Cambria Math" w:hAnsi="Cambria Math"/>
+                  <w:lang w:val="en-US"/>
+                </w:rPr>
+                <m:t>s</m:t>
+              </m:r>
+            </m:e>
+          </m:d>
+          <m:r>
+            <w:rPr>
+              <w:rFonts w:ascii="Cambria Math" w:hAnsi="Cambria Math"/>
+              <w:lang w:val="en-US"/>
+            </w:rPr>
+            <m:t>+</m:t>
+          </m:r>
+          <m:r>
+            <w:rPr>
+              <w:rFonts w:ascii="Cambria Math" w:hAnsi="Cambria Math"/>
+              <w:lang w:val="en-US"/>
+            </w:rPr>
+            <w:tab/>
+          </m:r>
+          <m:f>
+            <m:fPr>
+              <m:ctrlPr>
+                <w:rPr>
+                  <w:rFonts w:ascii="Cambria Math" w:hAnsi="Cambria Math"/>
+                  <w:i/>
+                  <w:lang w:val="en-US"/>
+                </w:rPr>
+              </m:ctrlPr>
+            </m:fPr>
+            <m:num>
+              <m:r>
+                <w:rPr>
+                  <w:rFonts w:ascii="Cambria Math" w:hAnsi="Cambria Math"/>
+                  <w:lang w:val="en-US"/>
+                </w:rPr>
+                <m:t>0.4</m:t>
+              </m:r>
+            </m:num>
+            <m:den>
+              <m:r>
+                <w:rPr>
+                  <w:rFonts w:ascii="Cambria Math" w:hAnsi="Cambria Math"/>
+                  <w:lang w:val="en-US"/>
+                </w:rPr>
+                <m:t>10s+1</m:t>
+              </m:r>
+            </m:den>
+          </m:f>
+          <m:sSup>
+            <m:sSupPr>
+              <m:ctrlPr>
+                <w:rPr>
+                  <w:rFonts w:ascii="Cambria Math" w:hAnsi="Cambria Math"/>
+                  <w:i/>
+                  <w:lang w:val="en-US"/>
+                </w:rPr>
+              </m:ctrlPr>
+            </m:sSupPr>
+            <m:e>
+              <m:r>
+                <w:rPr>
+                  <w:rFonts w:ascii="Cambria Math" w:hAnsi="Cambria Math"/>
+                  <w:lang w:val="en-US"/>
+                </w:rPr>
+                <m:t>e</m:t>
+              </m:r>
+            </m:e>
+            <m:sup>
+              <m:r>
+                <w:rPr>
+                  <w:rFonts w:ascii="Cambria Math" w:hAnsi="Cambria Math"/>
+                  <w:lang w:val="en-US"/>
+                </w:rPr>
+                <m:t>-</m:t>
+              </m:r>
+              <m:r>
+                <w:rPr>
+                  <w:rFonts w:ascii="Cambria Math" w:hAnsi="Cambria Math"/>
+                  <w:lang w:val="en-US"/>
+                </w:rPr>
+                <m:t>4s</m:t>
+              </m:r>
+            </m:sup>
+          </m:sSup>
+          <m:r>
+            <w:rPr>
+              <w:rFonts w:ascii="Cambria Math" w:hAnsi="Cambria Math"/>
+              <w:lang w:val="en-US"/>
+            </w:rPr>
+            <m:t>d</m:t>
+          </m:r>
+          <m:d>
+            <m:dPr>
+              <m:ctrlPr>
+                <w:rPr>
+                  <w:rFonts w:ascii="Cambria Math" w:hAnsi="Cambria Math"/>
+                  <w:i/>
+                  <w:lang w:val="en-US"/>
+                </w:rPr>
+              </m:ctrlPr>
+            </m:dPr>
+            <m:e>
+              <m:r>
+                <w:rPr>
+                  <w:rFonts w:ascii="Cambria Math" w:hAnsi="Cambria Math"/>
+                  <w:lang w:val="en-US"/>
+                </w:rPr>
+                <m:t>s</m:t>
+              </m:r>
+            </m:e>
+          </m:d>
+        </m:oMath>
+      </m:oMathPara>
+    </w:p>
+    <w:p>
+      <w:pPr>
+        <w:rPr>
+          <w:rFonts w:eastAsiaTheme="minorEastAsia"/>
+          <w:b/>
+          <w:bCs/>
+          <w:lang w:val="en-US"/>
+        </w:rPr>
+      </w:pPr>
+    </w:p>
+    <w:p>
+      <w:pPr>
+        <w:autoSpaceDE w:val="0"/>
+        <w:autoSpaceDN w:val="0"/>
+        <w:adjustRightInd w:val="0"/>
+        <w:spacing w:after="0" w:line="240" w:lineRule="auto"/>
+        <w:rPr>
+          <w:rFonts w:cstheme="minorHAnsi"/>
+          <w:lang w:bidi="ta-IN"/>
+        </w:rPr>
+      </w:pPr>
+      <w:r>
+        <w:rPr>
+          <w:rFonts w:cstheme="minorHAnsi"/>
+          <w:color w:val="000000"/>
+          <w:lang w:bidi="ta-IN"/>
+        </w:rPr>
+        <w:t>n=24;</w:t>
+      </w:r>
+    </w:p>
+    <w:p>
+      <w:pPr>
+        <w:autoSpaceDE w:val="0"/>
+        <w:autoSpaceDN w:val="0"/>
+        <w:adjustRightInd w:val="0"/>
+        <w:spacing w:after="0" w:line="240" w:lineRule="auto"/>
+        <w:rPr>
+          <w:rFonts w:cstheme="minorHAnsi"/>
+          <w:lang w:bidi="ta-IN"/>
+        </w:rPr>
+      </w:pPr>
+      <w:r>
+        <w:rPr>
+          <w:rFonts w:cstheme="minorHAnsi"/>
+          <w:color w:val="228B22"/>
+          <w:lang w:bidi="ta-IN"/>
+        </w:rPr>
+        <w:t>% Please replace with your chosen n</w:t>
+      </w:r>
+    </w:p>
+    <w:p>
+      <w:pPr>
+        <w:autoSpaceDE w:val="0"/>
+        <w:autoSpaceDN w:val="0"/>
+        <w:adjustRightInd w:val="0"/>
+        <w:spacing w:after="0" w:line="240" w:lineRule="auto"/>
+        <w:rPr>
+          <w:rFonts w:cstheme="minorHAnsi"/>
+          <w:lang w:bidi="ta-IN"/>
+        </w:rPr>
+      </w:pPr>
+      <w:r>
+        <w:rPr>
+          <w:rFonts w:cstheme="minorHAnsi"/>
+          <w:color w:val="000000"/>
+          <w:lang w:bidi="ta-IN"/>
+        </w:rPr>
+        <w:t xml:space="preserve">h=5;                  </w:t>
+      </w:r>
+      <w:r>
+        <w:rPr>
+          <w:rFonts w:cstheme="minorHAnsi"/>
+          <w:color w:val="228B22"/>
+          <w:lang w:bidi="ta-IN"/>
+        </w:rPr>
+        <w:t>% Sampling interval: Don't change</w:t>
+      </w:r>
+    </w:p>
+    <w:p>
+      <w:pPr>
+        <w:autoSpaceDE w:val="0"/>
+        <w:autoSpaceDN w:val="0"/>
+        <w:adjustRightInd w:val="0"/>
+        <w:spacing w:after="0" w:line="240" w:lineRule="auto"/>
+        <w:rPr>
+          <w:rFonts w:cstheme="minorHAnsi"/>
+          <w:lang w:bidi="ta-IN"/>
+        </w:rPr>
+      </w:pPr>
+      <w:r>
+        <w:rPr>
+          <w:rFonts w:cstheme="minorHAnsi"/>
+          <w:color w:val="000000"/>
+          <w:lang w:bidi="ta-IN"/>
+        </w:rPr>
+        <w:t xml:space="preserve">maxTime=50;             </w:t>
+      </w:r>
+      <w:r>
+        <w:rPr>
+          <w:rFonts w:cstheme="minorHAnsi"/>
+          <w:color w:val="228B22"/>
+          <w:lang w:bidi="ta-IN"/>
+        </w:rPr>
+        <w:t>% Run this case for 50 time-steps</w:t>
+      </w:r>
+    </w:p>
+    <w:p>
+      <w:pPr>
+        <w:rPr>
+          <w:lang w:val="en-US"/>
+        </w:rPr>
+      </w:pPr>
+    </w:p>
+    <w:p>
+      <w:pPr>
+        <w:autoSpaceDE w:val="0"/>
+        <w:autoSpaceDN w:val="0"/>
+        <w:adjustRightInd w:val="0"/>
+        <w:spacing w:after="0" w:line="240" w:lineRule="auto"/>
+        <w:rPr>
+          <w:rFonts w:cstheme="minorHAnsi"/>
+          <w:lang w:bidi="ta-IN"/>
+        </w:rPr>
+      </w:pPr>
+      <w:r>
+        <w:rPr>
+          <w:rFonts w:cstheme="minorHAnsi"/>
+          <w:color w:val="228B22"/>
+          <w:lang w:bidi="ta-IN"/>
+        </w:rPr>
+        <w:t>%% Controller Parameters</w:t>
+      </w:r>
+    </w:p>
+    <w:p>
+      <w:pPr>
+        <w:autoSpaceDE w:val="0"/>
+        <w:autoSpaceDN w:val="0"/>
+        <w:adjustRightInd w:val="0"/>
+        <w:spacing w:after="0" w:line="240" w:lineRule="auto"/>
+        <w:rPr>
+          <w:rFonts w:cstheme="minorHAnsi"/>
+          <w:lang w:bidi="ta-IN"/>
+        </w:rPr>
+      </w:pPr>
+      <w:r>
+        <w:rPr>
+          <w:rFonts w:cstheme="minorHAnsi"/>
+          <w:color w:val="000000"/>
+          <w:lang w:bidi="ta-IN"/>
+        </w:rPr>
+        <w:t xml:space="preserve">ySP=1;          </w:t>
+      </w:r>
+      <w:r>
+        <w:rPr>
+          <w:rFonts w:cstheme="minorHAnsi"/>
+          <w:color w:val="228B22"/>
+          <w:lang w:bidi="ta-IN"/>
+        </w:rPr>
+        <w:t>% Setpoint</w:t>
+      </w:r>
+    </w:p>
+    <w:p>
+      <w:pPr>
+        <w:autoSpaceDE w:val="0"/>
+        <w:autoSpaceDN w:val="0"/>
+        <w:adjustRightInd w:val="0"/>
+        <w:spacing w:after="0" w:line="240" w:lineRule="auto"/>
+        <w:rPr>
+          <w:rFonts w:cstheme="minorHAnsi"/>
+          <w:lang w:bidi="ta-IN"/>
+        </w:rPr>
+      </w:pPr>
+      <w:r>
+        <w:rPr>
+          <w:rFonts w:cstheme="minorHAnsi"/>
+          <w:color w:val="000000"/>
+          <w:lang w:bidi="ta-IN"/>
+        </w:rPr>
+        <w:t xml:space="preserve">m=4;            </w:t>
+      </w:r>
+      <w:r>
+        <w:rPr>
+          <w:rFonts w:cstheme="minorHAnsi"/>
+          <w:color w:val="228B22"/>
+          <w:lang w:bidi="ta-IN"/>
+        </w:rPr>
+        <w:t>% Control horizon</w:t>
+      </w:r>
+    </w:p>
+    <w:p>
+      <w:pPr>
+        <w:autoSpaceDE w:val="0"/>
+        <w:autoSpaceDN w:val="0"/>
+        <w:adjustRightInd w:val="0"/>
+        <w:spacing w:after="0" w:line="240" w:lineRule="auto"/>
+        <w:rPr>
+          <w:rFonts w:cstheme="minorHAnsi"/>
+          <w:lang w:bidi="ta-IN"/>
+        </w:rPr>
+      </w:pPr>
+      <w:r>
+        <w:rPr>
+          <w:rFonts w:cstheme="minorHAnsi"/>
+          <w:color w:val="000000"/>
+          <w:lang w:bidi="ta-IN"/>
+        </w:rPr>
+        <w:t xml:space="preserve">p=10;           </w:t>
+      </w:r>
+      <w:r>
+        <w:rPr>
+          <w:rFonts w:cstheme="minorHAnsi"/>
+          <w:color w:val="228B22"/>
+          <w:lang w:bidi="ta-IN"/>
+        </w:rPr>
+        <w:t>% Prediction horizon</w:t>
+      </w:r>
+    </w:p>
+    <w:p>
+      <w:pPr>
+        <w:autoSpaceDE w:val="0"/>
+        <w:autoSpaceDN w:val="0"/>
+        <w:adjustRightInd w:val="0"/>
+        <w:spacing w:after="0" w:line="240" w:lineRule="auto"/>
+        <w:rPr>
+          <w:rFonts w:cstheme="minorHAnsi"/>
+          <w:lang w:bidi="ta-IN"/>
+        </w:rPr>
+      </w:pPr>
+      <w:r>
+        <w:rPr>
+          <w:rFonts w:cstheme="minorHAnsi"/>
+          <w:color w:val="000000"/>
+          <w:lang w:bidi="ta-IN"/>
+        </w:rPr>
+        <w:t xml:space="preserve">Q=1;            </w:t>
+      </w:r>
+      <w:r>
+        <w:rPr>
+          <w:rFonts w:cstheme="minorHAnsi"/>
+          <w:color w:val="228B22"/>
+          <w:lang w:bidi="ta-IN"/>
+        </w:rPr>
+        <w:t>% Output weight</w:t>
+      </w:r>
+    </w:p>
+    <w:p>
+      <w:pPr>
+        <w:autoSpaceDE w:val="0"/>
+        <w:autoSpaceDN w:val="0"/>
+        <w:adjustRightInd w:val="0"/>
+        <w:spacing w:after="0" w:line="240" w:lineRule="auto"/>
+        <w:rPr>
+          <w:rFonts w:cstheme="minorHAnsi"/>
+          <w:color w:val="228B22"/>
+          <w:lang w:bidi="ta-IN"/>
+        </w:rPr>
+      </w:pPr>
+      <w:r>
+        <w:rPr>
+          <w:rFonts w:cstheme="minorHAnsi"/>
+          <w:color w:val="000000"/>
+          <w:lang w:bidi="ta-IN"/>
+        </w:rPr>
+        <w:t xml:space="preserve">R=0.04;         </w:t>
+      </w:r>
+      <w:r>
+        <w:rPr>
+          <w:rFonts w:cstheme="minorHAnsi"/>
+          <w:color w:val="228B22"/>
+          <w:lang w:bidi="ta-IN"/>
+        </w:rPr>
+        <w:t>% Input weight</w:t>
+      </w:r>
+    </w:p>
+    <w:p>
+      <w:pPr>
+        <w:autoSpaceDE w:val="0"/>
+        <w:autoSpaceDN w:val="0"/>
+        <w:adjustRightInd w:val="0"/>
+        <w:spacing w:after="0" w:line="240" w:lineRule="auto"/>
+        <w:rPr>
+          <w:rFonts w:cstheme="minorHAnsi"/>
+          <w:lang w:bidi="ta-IN"/>
+        </w:rPr>
+      </w:pPr>
+    </w:p>
+    <w:p>
+      <w:pPr>
+        <w:rPr>
+          <w:rFonts w:eastAsiaTheme="minorEastAsia" w:cstheme="minorHAnsi"/>
+          <w:lang w:val="en-US"/>
+        </w:rPr>
+      </w:pPr>
+      <w:r>
+        <w:rPr>
+          <w:rFonts w:eastAsiaTheme="minorEastAsia" w:cstheme="minorHAnsi"/>
+          <w:lang w:val="en-US"/>
+        </w:rPr>
+        <w:t xml:space="preserve">Constraints: </w:t>
+      </w:r>
+      <m:oMath>
+        <m:r>
+          <w:rPr>
+            <w:rFonts w:ascii="Cambria Math" w:eastAsiaTheme="minorEastAsia" w:hAnsi="Cambria Math" w:cstheme="minorHAnsi"/>
+            <w:lang w:val="en-US"/>
+          </w:rPr>
+          <m:t>-</m:t>
+        </m:r>
+        <m:r>
+          <w:rPr>
+            <w:rFonts w:ascii="Cambria Math" w:eastAsiaTheme="minorEastAsia" w:hAnsi="Cambria Math" w:cstheme="minorHAnsi"/>
+            <w:lang w:val="en-US"/>
+          </w:rPr>
+          <m:t>0.5</m:t>
+        </m:r>
+        <m:r>
+          <w:rPr>
+            <w:rFonts w:ascii="Cambria Math" w:eastAsiaTheme="minorEastAsia" w:hAnsi="Cambria Math" w:cstheme="minorHAnsi"/>
+            <w:lang w:val="en-US"/>
+          </w:rPr>
+          <m:t>≤u</m:t>
+        </m:r>
+        <m:d>
+          <m:dPr>
+            <m:ctrlPr>
+              <w:rPr>
+                <w:rFonts w:ascii="Cambria Math" w:eastAsiaTheme="minorEastAsia" w:hAnsi="Cambria Math" w:cstheme="minorHAnsi"/>
+                <w:i/>
+                <w:lang w:val="en-US"/>
+              </w:rPr>
+            </m:ctrlPr>
+          </m:dPr>
+          <m:e>
+            <m:r>
+              <w:rPr>
+                <w:rFonts w:ascii="Cambria Math" w:eastAsiaTheme="minorEastAsia" w:hAnsi="Cambria Math" w:cstheme="minorHAnsi"/>
+                <w:lang w:val="en-US"/>
+              </w:rPr>
+              <m:t>k</m:t>
+            </m:r>
+          </m:e>
+        </m:d>
+        <m:r>
+          <w:rPr>
+            <w:rFonts w:ascii="Cambria Math" w:eastAsiaTheme="minorEastAsia" w:hAnsi="Cambria Math" w:cstheme="minorHAnsi"/>
+            <w:lang w:val="en-US"/>
+          </w:rPr>
+          <m:t>≤</m:t>
+        </m:r>
+        <m:r>
+          <w:rPr>
+            <w:rFonts w:ascii="Cambria Math" w:eastAsiaTheme="minorEastAsia" w:hAnsi="Cambria Math" w:cstheme="minorHAnsi"/>
+            <w:lang w:val="en-US"/>
+          </w:rPr>
+          <m:t>0.5</m:t>
+        </m:r>
+      </m:oMath>
+      <w:r>
+        <w:rPr>
+          <w:rFonts w:eastAsiaTheme="minorEastAsia" w:cstheme="minorHAnsi"/>
+          <w:lang w:val="en-US"/>
+        </w:rPr>
+        <w:t xml:space="preserve">  and  </w:t>
+      </w:r>
+      <m:oMath>
+        <m:d>
+          <m:dPr>
+            <m:begChr m:val="|"/>
+            <m:endChr m:val="|"/>
+            <m:ctrlPr>
+              <w:rPr>
+                <w:rFonts w:ascii="Cambria Math" w:eastAsiaTheme="minorEastAsia" w:hAnsi="Cambria Math" w:cstheme="minorHAnsi"/>
+                <w:i/>
+                <w:lang w:val="en-US"/>
+              </w:rPr>
+            </m:ctrlPr>
+          </m:dPr>
+          <m:e>
+            <m:r>
+              <w:rPr>
+                <w:rFonts w:ascii="Cambria Math" w:eastAsiaTheme="minorEastAsia" w:hAnsi="Cambria Math" w:cstheme="minorHAnsi"/>
+                <w:lang w:val="en-US"/>
+              </w:rPr>
+              <m:t>∆u</m:t>
+            </m:r>
+            <m:d>
+              <m:dPr>
+                <m:ctrlPr>
+                  <w:rPr>
+                    <w:rFonts w:ascii="Cambria Math" w:eastAsiaTheme="minorEastAsia" w:hAnsi="Cambria Math" w:cstheme="minorHAnsi"/>
+                    <w:i/>
+                    <w:lang w:val="en-US"/>
+                  </w:rPr>
+                </m:ctrlPr>
+              </m:dPr>
+              <m:e>
+                <m:r>
+                  <w:rPr>
+                    <w:rFonts w:ascii="Cambria Math" w:eastAsiaTheme="minorEastAsia" w:hAnsi="Cambria Math" w:cstheme="minorHAnsi"/>
+                    <w:lang w:val="en-US"/>
+                  </w:rPr>
+                  <m:t>k</m:t>
+                </m:r>
+              </m:e>
+            </m:d>
+          </m:e>
+        </m:d>
+        <m:r>
+          <w:rPr>
+            <w:rFonts w:ascii="Cambria Math" w:eastAsiaTheme="minorEastAsia" w:hAnsi="Cambria Math" w:cstheme="minorHAnsi"/>
+            <w:lang w:val="en-US"/>
+          </w:rPr>
+          <m:t>&lt;0.0</m:t>
+        </m:r>
+        <m:r>
+          <w:rPr>
+            <w:rFonts w:ascii="Cambria Math" w:eastAsiaTheme="minorEastAsia" w:hAnsi="Cambria Math" w:cstheme="minorHAnsi"/>
+            <w:lang w:val="en-US"/>
+          </w:rPr>
+          <m:t>5</m:t>
+        </m:r>
+      </m:oMath>
+    </w:p>
+    <w:p>
+      <w:pPr>
         <w:pStyle w:val="Heading2"/>
         <w:rPr>
           <w:lang w:val="en-US"/>
@@ -27,50 +1308,122 @@
         <w:rPr>
           <w:lang w:val="en-US"/>
         </w:rPr>
-        <w:t>Single disturbance</w:t>
-      </w:r>
-    </w:p>
-    <w:p>
-      <w:pPr>
-        <w:rPr>
-          <w:lang w:val="en-US"/>
-        </w:rPr>
-      </w:pPr>
-      <w:r>
-        <w:rPr>
-          <w:lang w:val="en-US"/>
-        </w:rPr>
-        <w:t xml:space="preserve">Because of the delay in step response, I increased the sampling time. Although I thought increasing p and n should do the trick, for some reason it did not work. </w:t>
-      </w:r>
-    </w:p>
-    <w:p>
-      <w:pPr>
-        <w:rPr>
-          <w:lang w:val="en-US"/>
-        </w:rPr>
-      </w:pPr>
-      <w:r>
-        <w:rPr>
-          <w:lang w:val="en-US"/>
-        </w:rPr>
-        <w:t xml:space="preserve">For lower h the model tends to saturate at </w:t>
-      </w:r>
-      <w:proofErr w:type="spellStart"/>
-      <w:proofErr w:type="gramStart"/>
-      <w:r>
-        <w:rPr>
-          <w:lang w:val="en-US"/>
-        </w:rPr>
-        <w:t>yk</w:t>
-      </w:r>
-      <w:proofErr w:type="spellEnd"/>
-      <w:proofErr w:type="gramEnd"/>
-      <w:r>
-        <w:rPr>
-          <w:lang w:val="en-US"/>
-        </w:rPr>
-        <w:t xml:space="preserve"> &lt; 1. I suspect the model might have run into local minima, given the fact that for low h Hessian will be sparse.</w:t>
-      </w:r>
+        <w:t>Single disturbanc</w:t>
+      </w:r>
+      <w:r>
+        <w:rPr>
+          <w:lang w:val="en-US"/>
+        </w:rPr>
+        <w:t>e</w:t>
+      </w:r>
+    </w:p>
+    <w:p>
+      <w:pPr>
+        <w:rPr>
+          <w:lang w:val="en-US"/>
+        </w:rPr>
+      </w:pPr>
+      <w:r>
+        <w:rPr>
+          <w:lang w:val="en-US"/>
+        </w:rPr>
+        <w:t xml:space="preserve">Disturbance is simply a step change given at t=0. </w:t>
+      </w:r>
+    </w:p>
+    <w:p>
+      <w:pPr>
+        <w:rPr>
+          <w:rFonts w:cstheme="minorHAnsi"/>
+          <w:b/>
+          <w:bCs/>
+          <w:lang w:val="en-US"/>
+        </w:rPr>
+      </w:pPr>
+      <w:r>
+        <w:rPr>
+          <w:rFonts w:cstheme="minorHAnsi"/>
+          <w:b/>
+          <w:bCs/>
+          <w:color w:val="000000"/>
+          <w:lang w:bidi="ta-IN"/>
+        </w:rPr>
+        <w:t>Plots of inputs and output responses</w:t>
+      </w:r>
+    </w:p>
+    <w:p>
+      <w:pPr>
+        <w:rPr>
+          <w:lang w:val="en-US"/>
+        </w:rPr>
+      </w:pPr>
+      <w:r>
+        <w:rPr>
+          <w:lang w:val="en-US"/>
+        </w:rPr>
+        <w:drawing>
+          <wp:inline distT="0" distB="0" distL="0" distR="0" wp14:anchorId="0E634ACB" wp14:editId="31941EBF">
+            <wp:extent cx="5731510" cy="3088005"/>
+            <wp:effectExtent l="0" t="0" r="2540" b="0"/>
+            <wp:docPr id="4" name="Picture 4"/>
+            <wp:cNvGraphicFramePr>
+              <a:graphicFrameLocks xmlns:a="http://schemas.openxmlformats.org/drawingml/2006/main" noChangeAspect="1"/>
+            </wp:cNvGraphicFramePr>
+            <a:graphic xmlns:a="http://schemas.openxmlformats.org/drawingml/2006/main">
+              <a:graphicData uri="http://schemas.openxmlformats.org/drawingml/2006/picture">
+                <pic:pic xmlns:pic="http://schemas.openxmlformats.org/drawingml/2006/picture">
+                  <pic:nvPicPr>
+                    <pic:cNvPr id="1" name=""/>
+                    <pic:cNvPicPr/>
+                  </pic:nvPicPr>
+                  <pic:blipFill>
+                    <a:blip r:embed="rId7"/>
+                    <a:stretch>
+                      <a:fillRect/>
+                    </a:stretch>
+                  </pic:blipFill>
+                  <pic:spPr>
+                    <a:xfrm>
+                      <a:off x="0" y="0"/>
+                      <a:ext cx="5731510" cy="3088005"/>
+                    </a:xfrm>
+                    <a:prstGeom prst="rect">
+                      <a:avLst/>
+                    </a:prstGeom>
+                  </pic:spPr>
+                </pic:pic>
+              </a:graphicData>
+            </a:graphic>
+          </wp:inline>
+        </w:drawing>
+      </w:r>
+    </w:p>
+    <w:p>
+      <w:pPr>
+        <w:rPr>
+          <w:lang w:val="en-US"/>
+        </w:rPr>
+      </w:pPr>
+    </w:p>
+    <w:p>
+      <w:pPr>
+        <w:rPr>
+          <w:lang w:val="en-US"/>
+        </w:rPr>
+      </w:pPr>
+    </w:p>
+    <w:p>
+      <w:pPr>
+        <w:rPr>
+          <w:lang w:val="en-US"/>
+        </w:rPr>
+      </w:pPr>
+    </w:p>
+    <w:p>
+      <w:pPr>
+        <w:rPr>
+          <w:lang w:val="en-US"/>
+        </w:rPr>
+      </w:pPr>
     </w:p>
     <w:p>
       <w:pPr>
@@ -83,21 +1436,122 @@
         <w:rPr>
           <w:lang w:val="en-US"/>
         </w:rPr>
+        <w:lastRenderedPageBreak/>
         <w:t>Multiple Disturbance</w:t>
       </w:r>
       <w:r>
         <w:rPr>
           <w:lang w:val="en-US"/>
         </w:rPr>
-        <w:t xml:space="preserve"> </w:t>
-      </w:r>
-      <w:bookmarkStart w:id="0" w:name="_GoBack"/>
-      <w:bookmarkEnd w:id="0"/>
-      <w:r>
-        <w:rPr>
-          <w:lang w:val="en-US"/>
-        </w:rPr>
-        <w:t>case</w:t>
+        <w:t xml:space="preserve"> case</w:t>
+      </w:r>
+    </w:p>
+    <w:p>
+      <w:pPr>
+        <w:rPr>
+          <w:rFonts w:cstheme="minorHAnsi"/>
+          <w:color w:val="000000"/>
+          <w:lang w:bidi="ta-IN"/>
+        </w:rPr>
+      </w:pPr>
+      <w:r>
+        <w:rPr>
+          <w:rFonts w:cstheme="minorHAnsi"/>
+          <w:color w:val="000000"/>
+          <w:lang w:bidi="ta-IN"/>
+        </w:rPr>
+        <w:t xml:space="preserve">A series of step changes, with </w:t>
+      </w:r>
+      <w:r>
+        <w:rPr>
+          <w:rFonts w:cstheme="minorHAnsi"/>
+          <w:i/>
+          <w:iCs/>
+          <w:color w:val="FF0000"/>
+          <w:lang w:bidi="ta-IN"/>
+        </w:rPr>
+        <w:t xml:space="preserve">d </w:t>
+      </w:r>
+      <w:r>
+        <w:rPr>
+          <w:rFonts w:cstheme="minorHAnsi"/>
+          <w:i/>
+          <w:iCs/>
+          <w:color w:val="000000"/>
+          <w:lang w:bidi="ta-IN"/>
+        </w:rPr>
+        <w:t xml:space="preserve">= </w:t>
+      </w:r>
+      <w:r>
+        <w:rPr>
+          <w:rFonts w:cstheme="minorHAnsi"/>
+          <w:color w:val="000000"/>
+          <w:lang w:bidi="ta-IN"/>
+        </w:rPr>
+        <w:t xml:space="preserve">0.5, 1.0 and –0.2 made at </w:t>
+      </w:r>
+      <w:r>
+        <w:rPr>
+          <w:rFonts w:cstheme="minorHAnsi"/>
+          <w:i/>
+          <w:iCs/>
+          <w:color w:val="000000"/>
+          <w:lang w:bidi="ta-IN"/>
+        </w:rPr>
+        <w:t xml:space="preserve">k = </w:t>
+      </w:r>
+      <w:r>
+        <w:rPr>
+          <w:rFonts w:cstheme="minorHAnsi"/>
+          <w:color w:val="000000"/>
+          <w:lang w:bidi="ta-IN"/>
+        </w:rPr>
+        <w:t>0, 12, 20</w:t>
+      </w:r>
+      <w:r>
+        <w:rPr>
+          <w:rFonts w:cstheme="minorHAnsi"/>
+          <w:color w:val="000000"/>
+          <w:lang w:bidi="ta-IN"/>
+        </w:rPr>
+        <w:t xml:space="preserve">. </w:t>
+      </w:r>
+    </w:p>
+    <w:p>
+      <w:pPr>
+        <w:rPr>
+          <w:rFonts w:cstheme="minorHAnsi"/>
+          <w:color w:val="000000"/>
+          <w:lang w:bidi="ta-IN"/>
+        </w:rPr>
+      </w:pPr>
+      <w:r>
+        <w:rPr>
+          <w:rFonts w:cstheme="minorHAnsi"/>
+          <w:color w:val="000000"/>
+          <w:lang w:bidi="ta-IN"/>
+        </w:rPr>
+        <w:t>As expected we can see deviations in the y values at 13*h = 13*5 = 65, and at 21*5 = 105. Basically the effect of the sudden change in disturbance is seen the time instant after it and slowly it dies down.</w:t>
+      </w:r>
+    </w:p>
+    <w:p>
+      <w:pPr>
+        <w:rPr>
+          <w:rFonts w:cstheme="minorHAnsi"/>
+          <w:b/>
+          <w:bCs/>
+          <w:lang w:val="en-US"/>
+        </w:rPr>
+      </w:pPr>
+      <w:r>
+        <w:rPr>
+          <w:rFonts w:cstheme="minorHAnsi"/>
+          <w:b/>
+          <w:bCs/>
+          <w:color w:val="000000"/>
+          <w:lang w:bidi="ta-IN"/>
+        </w:rPr>
+        <w:t>Plots of inputs and output responses</w:t>
       </w:r>
     </w:p>
     <w:p>
@@ -111,8 +1565,8 @@
           <w:lang w:val="en-US"/>
         </w:rPr>
         <w:drawing>
-          <wp:inline distT="0" distB="0" distL="0" distR="0" wp14:anchorId="4B6AC496" wp14:editId="7FF664CC">
-            <wp:extent cx="5731510" cy="1398270"/>
+          <wp:inline distT="0" distB="0" distL="0" distR="0" wp14:anchorId="33C205AC" wp14:editId="7162A1AA">
+            <wp:extent cx="5731510" cy="3037205"/>
             <wp:effectExtent l="0" t="0" r="2540" b="0"/>
             <wp:docPr id="1" name="Picture 1"/>
             <wp:cNvGraphicFramePr>
@@ -126,7 +1580,7 @@
                     <pic:cNvPicPr/>
                   </pic:nvPicPr>
                   <pic:blipFill>
-                    <a:blip r:embed="rId4"/>
+                    <a:blip r:embed="rId8"/>
                     <a:stretch>
                       <a:fillRect/>
                     </a:stretch>
@@ -134,7 +1588,7 @@
                   <pic:spPr>
                     <a:xfrm>
                       <a:off x="0" y="0"/>
-                      <a:ext cx="5731510" cy="1398270"/>
+                      <a:ext cx="5731510" cy="3037205"/>
                     </a:xfrm>
                     <a:prstGeom prst="rect">
                       <a:avLst/>
@@ -153,15 +1607,510 @@
           <w:lang w:val="en-US"/>
         </w:rPr>
       </w:pPr>
+    </w:p>
+    <w:p>
+      <w:pPr>
+        <w:rPr>
+          <w:lang w:val="en-US"/>
+        </w:rPr>
+      </w:pPr>
+    </w:p>
+    <w:p>
+      <w:pPr>
+        <w:rPr>
+          <w:lang w:val="en-US"/>
+        </w:rPr>
+      </w:pPr>
+    </w:p>
+    <w:p>
+      <w:pPr>
+        <w:rPr>
+          <w:lang w:val="en-US"/>
+        </w:rPr>
+      </w:pPr>
+    </w:p>
+    <w:p>
+      <w:pPr>
+        <w:rPr>
+          <w:lang w:val="en-US"/>
+        </w:rPr>
+      </w:pPr>
+    </w:p>
+    <w:p>
+      <w:pPr>
+        <w:rPr>
+          <w:lang w:val="en-US"/>
+        </w:rPr>
+      </w:pPr>
+    </w:p>
+    <w:p>
+      <w:pPr>
+        <w:rPr>
+          <w:lang w:val="en-US"/>
+        </w:rPr>
+      </w:pPr>
+    </w:p>
+    <w:p>
+      <w:pPr>
+        <w:rPr>
+          <w:lang w:val="en-US"/>
+        </w:rPr>
+      </w:pPr>
+    </w:p>
+    <w:p>
+      <w:pPr>
+        <w:rPr>
+          <w:lang w:val="en-US"/>
+        </w:rPr>
+      </w:pPr>
+    </w:p>
+    <w:p>
+      <w:pPr>
+        <w:rPr>
+          <w:lang w:val="en-US"/>
+        </w:rPr>
+      </w:pPr>
+    </w:p>
+    <w:p>
+      <w:pPr>
+        <w:rPr>
+          <w:lang w:val="en-US"/>
+        </w:rPr>
+      </w:pPr>
+    </w:p>
+    <w:p>
+      <w:pPr>
+        <w:rPr>
+          <w:lang w:val="en-US"/>
+        </w:rPr>
+      </w:pPr>
+    </w:p>
+    <w:p>
+      <w:pPr>
+        <w:rPr>
+          <w:lang w:val="en-US"/>
+        </w:rPr>
+      </w:pPr>
+    </w:p>
+    <w:p>
+      <w:pPr>
+        <w:rPr>
+          <w:lang w:val="en-US"/>
+        </w:rPr>
+      </w:pPr>
+    </w:p>
+    <w:p>
+      <w:pPr>
+        <w:rPr>
+          <w:lang w:val="en-US"/>
+        </w:rPr>
+      </w:pPr>
+    </w:p>
+    <w:p>
+      <w:pPr>
+        <w:pStyle w:val="Heading1"/>
+        <w:rPr>
+          <w:lang w:val="en-US"/>
+        </w:rPr>
+      </w:pPr>
+      <w:r>
+        <w:rPr>
+          <w:lang w:val="en-US"/>
+        </w:rPr>
+        <w:lastRenderedPageBreak/>
+        <w:t>Question-3</w:t>
+      </w:r>
+    </w:p>
+    <w:p>
+      <w:pPr>
+        <w:rPr>
+          <w:lang w:val="en-US"/>
+        </w:rPr>
+      </w:pPr>
+    </w:p>
+    <w:p>
+      <w:pPr>
+        <w:rPr>
+          <w:lang w:val="en-US"/>
+        </w:rPr>
+      </w:pPr>
+      <w:r>
+        <w:rPr>
+          <w:lang w:val="en-US"/>
+        </w:rPr>
+        <w:t xml:space="preserve">Here the tuning parameters remain the same and we remove the disturbance effects. Instead this question deals with model-plant mismatch. </w:t>
+      </w:r>
+    </w:p>
+    <w:p>
+      <w:pPr>
+        <w:rPr>
+          <w:lang w:val="en-US"/>
+        </w:rPr>
+      </w:pPr>
+      <w:r>
+        <w:rPr>
+          <w:lang w:val="en-US"/>
+        </w:rPr>
+        <w:t xml:space="preserve">Model: </w:t>
+      </w:r>
+      <m:oMath>
+        <m:r>
+          <w:rPr>
+            <w:rFonts w:ascii="Cambria Math" w:hAnsi="Cambria Math"/>
+            <w:lang w:val="en-US"/>
+          </w:rPr>
+          <m:t>y</m:t>
+        </m:r>
+        <m:d>
+          <m:dPr>
+            <m:ctrlPr>
+              <w:rPr>
+                <w:rFonts w:ascii="Cambria Math" w:hAnsi="Cambria Math"/>
+                <w:i/>
+                <w:lang w:val="en-US"/>
+              </w:rPr>
+            </m:ctrlPr>
+          </m:dPr>
+          <m:e>
+            <m:r>
+              <w:rPr>
+                <w:rFonts w:ascii="Cambria Math" w:hAnsi="Cambria Math"/>
+                <w:lang w:val="en-US"/>
+              </w:rPr>
+              <m:t>s</m:t>
+            </m:r>
+          </m:e>
+        </m:d>
+        <m:r>
+          <w:rPr>
+            <w:rFonts w:ascii="Cambria Math" w:hAnsi="Cambria Math"/>
+            <w:lang w:val="en-US"/>
+          </w:rPr>
+          <m:t>=</m:t>
+        </m:r>
+        <m:f>
+          <m:fPr>
+            <m:ctrlPr>
+              <w:rPr>
+                <w:rFonts w:ascii="Cambria Math" w:hAnsi="Cambria Math"/>
+                <w:i/>
+                <w:lang w:val="en-US"/>
+              </w:rPr>
+            </m:ctrlPr>
+          </m:fPr>
+          <m:num>
+            <m:r>
+              <w:rPr>
+                <w:rFonts w:ascii="Cambria Math" w:hAnsi="Cambria Math"/>
+                <w:lang w:val="en-US"/>
+              </w:rPr>
+              <m:t>2.5</m:t>
+            </m:r>
+          </m:num>
+          <m:den>
+            <m:r>
+              <w:rPr>
+                <w:rFonts w:ascii="Cambria Math" w:hAnsi="Cambria Math"/>
+                <w:lang w:val="en-US"/>
+              </w:rPr>
+              <m:t>20s+1</m:t>
+            </m:r>
+          </m:den>
+        </m:f>
+        <m:sSup>
+          <m:sSupPr>
+            <m:ctrlPr>
+              <w:rPr>
+                <w:rFonts w:ascii="Cambria Math" w:hAnsi="Cambria Math"/>
+                <w:i/>
+                <w:lang w:val="en-US"/>
+              </w:rPr>
+            </m:ctrlPr>
+          </m:sSupPr>
+          <m:e>
+            <m:r>
+              <w:rPr>
+                <w:rFonts w:ascii="Cambria Math" w:hAnsi="Cambria Math"/>
+                <w:lang w:val="en-US"/>
+              </w:rPr>
+              <m:t>e</m:t>
+            </m:r>
+          </m:e>
+          <m:sup>
+            <m:r>
+              <w:rPr>
+                <w:rFonts w:ascii="Cambria Math" w:hAnsi="Cambria Math"/>
+                <w:lang w:val="en-US"/>
+              </w:rPr>
+              <m:t>-</m:t>
+            </m:r>
+            <m:r>
+              <w:rPr>
+                <w:rFonts w:ascii="Cambria Math" w:hAnsi="Cambria Math"/>
+                <w:lang w:val="en-US"/>
+              </w:rPr>
+              <m:t>7s</m:t>
+            </m:r>
+          </m:sup>
+        </m:sSup>
+        <m:r>
+          <w:rPr>
+            <w:rFonts w:ascii="Cambria Math" w:hAnsi="Cambria Math"/>
+            <w:lang w:val="en-US"/>
+          </w:rPr>
+          <m:t>u</m:t>
+        </m:r>
+        <m:d>
+          <m:dPr>
+            <m:ctrlPr>
+              <w:rPr>
+                <w:rFonts w:ascii="Cambria Math" w:hAnsi="Cambria Math"/>
+                <w:i/>
+                <w:lang w:val="en-US"/>
+              </w:rPr>
+            </m:ctrlPr>
+          </m:dPr>
+          <m:e>
+            <m:r>
+              <w:rPr>
+                <w:rFonts w:ascii="Cambria Math" w:hAnsi="Cambria Math"/>
+                <w:lang w:val="en-US"/>
+              </w:rPr>
+              <m:t>s</m:t>
+            </m:r>
+          </m:e>
+        </m:d>
+      </m:oMath>
+    </w:p>
+    <w:p>
+      <w:pPr>
+        <w:rPr>
+          <w:rFonts w:eastAsiaTheme="minorEastAsia"/>
+          <w:lang w:val="en-US"/>
+        </w:rPr>
+      </w:pPr>
+      <w:r>
+        <w:rPr>
+          <w:lang w:val="en-US"/>
+        </w:rPr>
+        <w:t xml:space="preserve">Plant: </w:t>
+      </w:r>
+      <m:oMath>
+        <m:r>
+          <w:rPr>
+            <w:rFonts w:ascii="Cambria Math" w:hAnsi="Cambria Math"/>
+            <w:lang w:val="en-US"/>
+          </w:rPr>
+          <m:t>y</m:t>
+        </m:r>
+        <m:d>
+          <m:dPr>
+            <m:ctrlPr>
+              <w:rPr>
+                <w:rFonts w:ascii="Cambria Math" w:hAnsi="Cambria Math"/>
+                <w:i/>
+                <w:lang w:val="en-US"/>
+              </w:rPr>
+            </m:ctrlPr>
+          </m:dPr>
+          <m:e>
+            <m:r>
+              <w:rPr>
+                <w:rFonts w:ascii="Cambria Math" w:hAnsi="Cambria Math"/>
+                <w:lang w:val="en-US"/>
+              </w:rPr>
+              <m:t>s</m:t>
+            </m:r>
+          </m:e>
+        </m:d>
+        <m:r>
+          <w:rPr>
+            <w:rFonts w:ascii="Cambria Math" w:hAnsi="Cambria Math"/>
+            <w:lang w:val="en-US"/>
+          </w:rPr>
+          <m:t>=</m:t>
+        </m:r>
+        <m:f>
+          <m:fPr>
+            <m:ctrlPr>
+              <w:rPr>
+                <w:rFonts w:ascii="Cambria Math" w:hAnsi="Cambria Math"/>
+                <w:i/>
+                <w:lang w:val="en-US"/>
+              </w:rPr>
+            </m:ctrlPr>
+          </m:fPr>
+          <m:num>
+            <m:r>
+              <w:rPr>
+                <w:rFonts w:ascii="Cambria Math" w:hAnsi="Cambria Math"/>
+                <w:lang w:val="en-US"/>
+              </w:rPr>
+              <m:t>2.</m:t>
+            </m:r>
+            <m:r>
+              <w:rPr>
+                <w:rFonts w:ascii="Cambria Math" w:hAnsi="Cambria Math"/>
+                <w:lang w:val="en-US"/>
+              </w:rPr>
+              <m:t>7</m:t>
+            </m:r>
+            <m:r>
+              <w:rPr>
+                <w:rFonts w:ascii="Cambria Math" w:hAnsi="Cambria Math"/>
+                <w:lang w:val="en-US"/>
+              </w:rPr>
+              <m:t>5</m:t>
+            </m:r>
+          </m:num>
+          <m:den>
+            <m:r>
+              <w:rPr>
+                <w:rFonts w:ascii="Cambria Math" w:hAnsi="Cambria Math"/>
+                <w:lang w:val="en-US"/>
+              </w:rPr>
+              <m:t>18.5</m:t>
+            </m:r>
+            <m:r>
+              <w:rPr>
+                <w:rFonts w:ascii="Cambria Math" w:hAnsi="Cambria Math"/>
+                <w:lang w:val="en-US"/>
+              </w:rPr>
+              <m:t>s+1</m:t>
+            </m:r>
+          </m:den>
+        </m:f>
+        <m:sSup>
+          <m:sSupPr>
+            <m:ctrlPr>
+              <w:rPr>
+                <w:rFonts w:ascii="Cambria Math" w:hAnsi="Cambria Math"/>
+                <w:i/>
+                <w:lang w:val="en-US"/>
+              </w:rPr>
+            </m:ctrlPr>
+          </m:sSupPr>
+          <m:e>
+            <m:r>
+              <w:rPr>
+                <w:rFonts w:ascii="Cambria Math" w:hAnsi="Cambria Math"/>
+                <w:lang w:val="en-US"/>
+              </w:rPr>
+              <m:t>e</m:t>
+            </m:r>
+          </m:e>
+          <m:sup>
+            <m:r>
+              <w:rPr>
+                <w:rFonts w:ascii="Cambria Math" w:hAnsi="Cambria Math"/>
+                <w:lang w:val="en-US"/>
+              </w:rPr>
+              <m:t>-</m:t>
+            </m:r>
+            <m:r>
+              <w:rPr>
+                <w:rFonts w:ascii="Cambria Math" w:hAnsi="Cambria Math"/>
+                <w:lang w:val="en-US"/>
+              </w:rPr>
+              <m:t>6.2</m:t>
+            </m:r>
+            <m:r>
+              <w:rPr>
+                <w:rFonts w:ascii="Cambria Math" w:hAnsi="Cambria Math"/>
+                <w:lang w:val="en-US"/>
+              </w:rPr>
+              <m:t>s</m:t>
+            </m:r>
+          </m:sup>
+        </m:sSup>
+        <m:r>
+          <w:rPr>
+            <w:rFonts w:ascii="Cambria Math" w:hAnsi="Cambria Math"/>
+            <w:lang w:val="en-US"/>
+          </w:rPr>
+          <m:t>u</m:t>
+        </m:r>
+        <m:d>
+          <m:dPr>
+            <m:ctrlPr>
+              <w:rPr>
+                <w:rFonts w:ascii="Cambria Math" w:hAnsi="Cambria Math"/>
+                <w:i/>
+                <w:lang w:val="en-US"/>
+              </w:rPr>
+            </m:ctrlPr>
+          </m:dPr>
+          <m:e>
+            <m:r>
+              <w:rPr>
+                <w:rFonts w:ascii="Cambria Math" w:hAnsi="Cambria Math"/>
+                <w:lang w:val="en-US"/>
+              </w:rPr>
+              <m:t>s</m:t>
+            </m:r>
+          </m:e>
+        </m:d>
+      </m:oMath>
+    </w:p>
+    <w:p>
+      <w:pPr>
+        <w:rPr>
+          <w:rFonts w:eastAsiaTheme="minorEastAsia"/>
+          <w:lang w:val="en-US"/>
+        </w:rPr>
+      </w:pPr>
+      <w:r>
+        <w:rPr>
+          <w:rFonts w:eastAsiaTheme="minorEastAsia"/>
+          <w:lang w:val="en-US"/>
+        </w:rPr>
+        <w:t>I verified that the time taken to get reasonably close to the set-point value (~0 error) is more for the case with mismatch. This extra time is needed to incorporate the effects of the mismatch (bias) in the process of optimization</w:t>
+      </w:r>
+      <w:bookmarkStart w:id="0" w:name="_GoBack"/>
+      <w:bookmarkEnd w:id="0"/>
+      <w:r>
+        <w:rPr>
+          <w:rFonts w:eastAsiaTheme="minorEastAsia"/>
+          <w:lang w:val="en-US"/>
+        </w:rPr>
+        <w:t>.</w:t>
+      </w:r>
+    </w:p>
+    <w:p>
+      <w:pPr>
+        <w:rPr>
+          <w:rFonts w:cstheme="minorHAnsi"/>
+          <w:b/>
+          <w:bCs/>
+          <w:lang w:val="en-US"/>
+        </w:rPr>
+      </w:pPr>
+      <w:r>
+        <w:rPr>
+          <w:rFonts w:cstheme="minorHAnsi"/>
+          <w:b/>
+          <w:bCs/>
+          <w:color w:val="000000"/>
+          <w:lang w:bidi="ta-IN"/>
+        </w:rPr>
+        <w:t>Plots of inputs and output responses</w:t>
+      </w:r>
+    </w:p>
+    <w:p>
+      <w:pPr>
+        <w:rPr>
+          <w:lang w:val="en-US"/>
+        </w:rPr>
+      </w:pPr>
       <w:r>
         <w:rPr>
           <w:lang w:val="en-US"/>
         </w:rPr>
         <w:drawing>
-          <wp:inline distT="0" distB="0" distL="0" distR="0" wp14:anchorId="735F2350" wp14:editId="6A9920A4">
-            <wp:extent cx="5731510" cy="1518285"/>
-            <wp:effectExtent l="0" t="0" r="2540" b="5715"/>
-            <wp:docPr id="2" name="Picture 2"/>
+          <wp:inline distT="0" distB="0" distL="0" distR="0" wp14:anchorId="7BCD10F6" wp14:editId="33BBD57B">
+            <wp:extent cx="5731510" cy="3065145"/>
+            <wp:effectExtent l="0" t="0" r="2540" b="1905"/>
+            <wp:docPr id="6" name="Picture 6"/>
             <wp:cNvGraphicFramePr>
               <a:graphicFrameLocks xmlns:a="http://schemas.openxmlformats.org/drawingml/2006/main" noChangeAspect="1"/>
             </wp:cNvGraphicFramePr>
@@ -173,7 +2122,7 @@
                     <pic:cNvPicPr/>
                   </pic:nvPicPr>
                   <pic:blipFill>
-                    <a:blip r:embed="rId5"/>
+                    <a:blip r:embed="rId9"/>
                     <a:stretch>
                       <a:fillRect/>
                     </a:stretch>
@@ -181,7 +2130,7 @@
                   <pic:spPr>
                     <a:xfrm>
                       <a:off x="0" y="0"/>
-                      <a:ext cx="5731510" cy="1518285"/>
+                      <a:ext cx="5731510" cy="3065145"/>
                     </a:xfrm>
                     <a:prstGeom prst="rect">
                       <a:avLst/>
@@ -195,6 +2144,7 @@
       </w:r>
     </w:p>
     <w:sectPr>
+      <w:headerReference w:type="default" r:id="rId10"/>
       <w:pgSz w:w="11906" w:h="16838"/>
       <w:pgMar w:top="1440" w:right="1440" w:bottom="1440" w:left="1440" w:header="708" w:footer="708" w:gutter="0"/>
       <w:cols w:space="708"/>
@@ -202,6 +2152,87 @@
     </w:sectPr>
   </w:body>
 </w:document>
+</file>
+
+<file path=word/endnotes.xml><?xml version="1.0" encoding="utf-8"?>
+<w:endnotes xmlns:wpc="http://schemas.microsoft.com/office/word/2010/wordprocessingCanvas" xmlns:mc="http://schemas.openxmlformats.org/markup-compatibility/2006" xmlns:o="urn:schemas-microsoft-com:office:office" xmlns:r="http://schemas.openxmlformats.org/officeDocument/2006/relationships" xmlns:m="http://schemas.openxmlformats.org/officeDocument/2006/math" xmlns:v="urn:schemas-microsoft-com:vml" xmlns:wp14="http://schemas.microsoft.com/office/word/2010/wordprocessingDrawing" xmlns:wp="http://schemas.openxmlformats.org/drawingml/2006/wordprocessingDrawing" xmlns:w10="urn:schemas-microsoft-com:office:word" xmlns:w="http://schemas.openxmlformats.org/wordprocessingml/2006/main" xmlns:w14="http://schemas.microsoft.com/office/word/2010/wordml" xmlns:w15="http://schemas.microsoft.com/office/word/2012/wordml" xmlns:wpg="http://schemas.microsoft.com/office/word/2010/wordprocessingGroup" xmlns:wpi="http://schemas.microsoft.com/office/word/2010/wordprocessingInk" xmlns:wne="http://schemas.microsoft.com/office/word/2006/wordml" xmlns:wps="http://schemas.microsoft.com/office/word/2010/wordprocessingShape" mc:Ignorable="w14 w15 wp14">
+  <w:endnote w:type="separator" w:id="-1">
+    <w:p>
+      <w:pPr>
+        <w:spacing w:after="0" w:line="240" w:lineRule="auto"/>
+      </w:pPr>
+      <w:r>
+        <w:separator/>
+      </w:r>
+    </w:p>
+  </w:endnote>
+  <w:endnote w:type="continuationSeparator" w:id="0">
+    <w:p>
+      <w:pPr>
+        <w:spacing w:after="0" w:line="240" w:lineRule="auto"/>
+      </w:pPr>
+      <w:r>
+        <w:continuationSeparator/>
+      </w:r>
+    </w:p>
+  </w:endnote>
+</w:endnotes>
+</file>
+
+<file path=word/footnotes.xml><?xml version="1.0" encoding="utf-8"?>
+<w:footnotes xmlns:wpc="http://schemas.microsoft.com/office/word/2010/wordprocessingCanvas" xmlns:mc="http://schemas.openxmlformats.org/markup-compatibility/2006" xmlns:o="urn:schemas-microsoft-com:office:office" xmlns:r="http://schemas.openxmlformats.org/officeDocument/2006/relationships" xmlns:m="http://schemas.openxmlformats.org/officeDocument/2006/math" xmlns:v="urn:schemas-microsoft-com:vml" xmlns:wp14="http://schemas.microsoft.com/office/word/2010/wordprocessingDrawing" xmlns:wp="http://schemas.openxmlformats.org/drawingml/2006/wordprocessingDrawing" xmlns:w10="urn:schemas-microsoft-com:office:word" xmlns:w="http://schemas.openxmlformats.org/wordprocessingml/2006/main" xmlns:w14="http://schemas.microsoft.com/office/word/2010/wordml" xmlns:w15="http://schemas.microsoft.com/office/word/2012/wordml" xmlns:wpg="http://schemas.microsoft.com/office/word/2010/wordprocessingGroup" xmlns:wpi="http://schemas.microsoft.com/office/word/2010/wordprocessingInk" xmlns:wne="http://schemas.microsoft.com/office/word/2006/wordml" xmlns:wps="http://schemas.microsoft.com/office/word/2010/wordprocessingShape" mc:Ignorable="w14 w15 wp14">
+  <w:footnote w:type="separator" w:id="-1">
+    <w:p>
+      <w:pPr>
+        <w:spacing w:after="0" w:line="240" w:lineRule="auto"/>
+      </w:pPr>
+      <w:r>
+        <w:separator/>
+      </w:r>
+    </w:p>
+  </w:footnote>
+  <w:footnote w:type="continuationSeparator" w:id="0">
+    <w:p>
+      <w:pPr>
+        <w:spacing w:after="0" w:line="240" w:lineRule="auto"/>
+      </w:pPr>
+      <w:r>
+        <w:continuationSeparator/>
+      </w:r>
+    </w:p>
+  </w:footnote>
+</w:footnotes>
+</file>
+
+<file path=word/header1.xml><?xml version="1.0" encoding="utf-8"?>
+<w:hdr xmlns:wpc="http://schemas.microsoft.com/office/word/2010/wordprocessingCanvas" xmlns:mc="http://schemas.openxmlformats.org/markup-compatibility/2006" xmlns:o="urn:schemas-microsoft-com:office:office" xmlns:r="http://schemas.openxmlformats.org/officeDocument/2006/relationships" xmlns:m="http://schemas.openxmlformats.org/officeDocument/2006/math" xmlns:v="urn:schemas-microsoft-com:vml" xmlns:wp14="http://schemas.microsoft.com/office/word/2010/wordprocessingDrawing" xmlns:wp="http://schemas.openxmlformats.org/drawingml/2006/wordprocessingDrawing" xmlns:w10="urn:schemas-microsoft-com:office:word" xmlns:w="http://schemas.openxmlformats.org/wordprocessingml/2006/main" xmlns:w14="http://schemas.microsoft.com/office/word/2010/wordml" xmlns:w15="http://schemas.microsoft.com/office/word/2012/wordml" xmlns:wpg="http://schemas.microsoft.com/office/word/2010/wordprocessingGroup" xmlns:wpi="http://schemas.microsoft.com/office/word/2010/wordprocessingInk" xmlns:wne="http://schemas.microsoft.com/office/word/2006/wordml" xmlns:wps="http://schemas.microsoft.com/office/word/2010/wordprocessingShape" mc:Ignorable="w14 w15 wp14">
+  <w:p>
+    <w:pPr>
+      <w:pStyle w:val="Header"/>
+    </w:pPr>
+    <w:r>
+      <w:tab/>
+    </w:r>
+    <w:r>
+      <w:tab/>
+      <w:t>BY S.VISHAL</w:t>
+    </w:r>
+  </w:p>
+  <w:p>
+    <w:pPr>
+      <w:pStyle w:val="Header"/>
+      <w:jc w:val="right"/>
+    </w:pPr>
+    <w:r>
+      <w:t>CH18B020</w:t>
+    </w:r>
+  </w:p>
+  <w:p>
+    <w:pPr>
+      <w:pStyle w:val="Header"/>
+    </w:pPr>
+  </w:p>
+</w:hdr>
 </file>
 
 <file path=word/styles.xml><?xml version="1.0" encoding="utf-8"?>
@@ -694,6 +2725,94 @@
       <w:szCs w:val="32"/>
     </w:rPr>
   </w:style>
+  <w:style w:type="paragraph" w:styleId="Title">
+    <w:name w:val="Title"/>
+    <w:basedOn w:val="Normal"/>
+    <w:next w:val="Normal"/>
+    <w:link w:val="TitleChar"/>
+    <w:uiPriority w:val="10"/>
+    <w:qFormat/>
+    <w:rsid w:val="00AD25E1"/>
+    <w:pPr>
+      <w:spacing w:after="0" w:line="240" w:lineRule="auto"/>
+      <w:contextualSpacing/>
+    </w:pPr>
+    <w:rPr>
+      <w:rFonts w:asciiTheme="majorHAnsi" w:eastAsiaTheme="majorEastAsia" w:hAnsiTheme="majorHAnsi" w:cstheme="majorBidi"/>
+      <w:spacing w:val="-10"/>
+      <w:kern w:val="28"/>
+      <w:sz w:val="56"/>
+      <w:szCs w:val="56"/>
+    </w:rPr>
+  </w:style>
+  <w:style w:type="character" w:customStyle="1" w:styleId="TitleChar">
+    <w:name w:val="Title Char"/>
+    <w:basedOn w:val="DefaultParagraphFont"/>
+    <w:link w:val="Title"/>
+    <w:uiPriority w:val="10"/>
+    <w:rsid w:val="00AD25E1"/>
+    <w:rPr>
+      <w:rFonts w:asciiTheme="majorHAnsi" w:eastAsiaTheme="majorEastAsia" w:hAnsiTheme="majorHAnsi" w:cstheme="majorBidi"/>
+      <w:spacing w:val="-10"/>
+      <w:kern w:val="28"/>
+      <w:sz w:val="56"/>
+      <w:szCs w:val="56"/>
+    </w:rPr>
+  </w:style>
+  <w:style w:type="paragraph" w:styleId="Header">
+    <w:name w:val="header"/>
+    <w:basedOn w:val="Normal"/>
+    <w:link w:val="HeaderChar"/>
+    <w:uiPriority w:val="99"/>
+    <w:unhideWhenUsed/>
+    <w:rsid w:val="00AD25E1"/>
+    <w:pPr>
+      <w:tabs>
+        <w:tab w:val="center" w:pos="4513"/>
+        <w:tab w:val="right" w:pos="9026"/>
+      </w:tabs>
+      <w:spacing w:after="0" w:line="240" w:lineRule="auto"/>
+    </w:pPr>
+  </w:style>
+  <w:style w:type="character" w:customStyle="1" w:styleId="HeaderChar">
+    <w:name w:val="Header Char"/>
+    <w:basedOn w:val="DefaultParagraphFont"/>
+    <w:link w:val="Header"/>
+    <w:uiPriority w:val="99"/>
+    <w:rsid w:val="00AD25E1"/>
+  </w:style>
+  <w:style w:type="paragraph" w:styleId="Footer">
+    <w:name w:val="footer"/>
+    <w:basedOn w:val="Normal"/>
+    <w:link w:val="FooterChar"/>
+    <w:uiPriority w:val="99"/>
+    <w:unhideWhenUsed/>
+    <w:rsid w:val="00AD25E1"/>
+    <w:pPr>
+      <w:tabs>
+        <w:tab w:val="center" w:pos="4513"/>
+        <w:tab w:val="right" w:pos="9026"/>
+      </w:tabs>
+      <w:spacing w:after="0" w:line="240" w:lineRule="auto"/>
+    </w:pPr>
+  </w:style>
+  <w:style w:type="character" w:customStyle="1" w:styleId="FooterChar">
+    <w:name w:val="Footer Char"/>
+    <w:basedOn w:val="DefaultParagraphFont"/>
+    <w:link w:val="Footer"/>
+    <w:uiPriority w:val="99"/>
+    <w:rsid w:val="00AD25E1"/>
+  </w:style>
+  <w:style w:type="character" w:styleId="PlaceholderText">
+    <w:name w:val="Placeholder Text"/>
+    <w:basedOn w:val="DefaultParagraphFont"/>
+    <w:uiPriority w:val="99"/>
+    <w:semiHidden/>
+    <w:rsid w:val="00AD25E1"/>
+    <w:rPr>
+      <w:color w:val="808080"/>
+    </w:rPr>
+  </w:style>
 </w:styles>
 </file>
 

</xml_diff>